<commit_message>
:tada: Ready to publish
</commit_message>
<xml_diff>
--- a/使用前必读.docx
+++ b/使用前必读.docx
@@ -100,20 +100,26 @@
         </w:rPr>
         <w:t>规避毕业论文排版大坑，获得一个美好而轻松的大四老年美好生活。</w:t>
       </w:r>
+      <w:r>
+        <w:rPr>
+          <w:rFonts w:hint="eastAsia"/>
+        </w:rPr>
+        <w:t>更进一步地，由于各校论文样式近似，可通过对模板少量的改动实现对其他学校论文模板的适配，从而使得论文排版工作更加轻松。</w:t>
+      </w:r>
+      <w:bookmarkStart w:id="1" w:name="_GoBack"/>
+      <w:bookmarkEnd w:id="1"/>
     </w:p>
     <w:p>
       <w:pPr>
         <w:pStyle w:val="af0"/>
       </w:pPr>
-      <w:bookmarkStart w:id="1" w:name="_Toc37828254"/>
+      <w:bookmarkStart w:id="2" w:name="_Toc37828254"/>
       <w:r>
         <w:rPr>
           <w:rFonts w:hint="eastAsia"/>
         </w:rPr>
         <w:t>Abstract</w:t>
       </w:r>
-      <w:bookmarkStart w:id="2" w:name="_GoBack"/>
-      <w:bookmarkEnd w:id="1"/>
       <w:bookmarkEnd w:id="2"/>
     </w:p>
     <w:p>
@@ -210,7 +216,7 @@
           <w:r>
             <w:fldChar w:fldCharType="separate"/>
           </w:r>
-          <w:hyperlink w:anchor="_Toc37863676" w:history="1">
+          <w:hyperlink w:anchor="_Toc38034856" w:history="1">
             <w:r>
               <w:rPr>
                 <w:rStyle w:val="af"/>
@@ -233,67 +239,7 @@
               <w:rPr>
                 <w:webHidden/>
               </w:rPr>
-              <w:instrText xml:space="preserve"> PAGEREF _Toc37863676 \h </w:instrText>
-            </w:r>
-            <w:r>
-              <w:rPr>
-                <w:webHidden/>
-              </w:rPr>
-            </w:r>
-            <w:r>
-              <w:rPr>
-                <w:webHidden/>
-              </w:rPr>
-              <w:fldChar w:fldCharType="separate"/>
-            </w:r>
-            <w:r>
-              <w:rPr>
-                <w:webHidden/>
-              </w:rPr>
-              <w:t>2</w:t>
-            </w:r>
-            <w:r>
-              <w:rPr>
-                <w:webHidden/>
-              </w:rPr>
-              <w:fldChar w:fldCharType="end"/>
-            </w:r>
-          </w:hyperlink>
-        </w:p>
-        <w:p>
-          <w:pPr>
-            <w:pStyle w:val="TOC1"/>
-            <w:rPr>
-              <w:rFonts w:asciiTheme="minorHAnsi" w:eastAsiaTheme="minorEastAsia" w:hAnsiTheme="minorHAnsi" w:cstheme="minorBidi"/>
-              <w:kern w:val="2"/>
-              <w:sz w:val="21"/>
-              <w:szCs w:val="22"/>
-            </w:rPr>
-          </w:pPr>
-          <w:hyperlink w:anchor="_Toc37863677" w:history="1">
-            <w:r>
-              <w:rPr>
-                <w:rStyle w:val="af"/>
-              </w:rPr>
-              <w:t>2 注意事项</w:t>
-            </w:r>
-            <w:r>
-              <w:rPr>
-                <w:webHidden/>
-              </w:rPr>
-              <w:tab/>
-            </w:r>
-            <w:r>
-              <w:rPr>
-                <w:webHidden/>
-              </w:rPr>
-              <w:fldChar w:fldCharType="begin"/>
-            </w:r>
-            <w:r>
-              <w:rPr>
-                <w:webHidden/>
-              </w:rPr>
-              <w:instrText xml:space="preserve"> PAGEREF _Toc37863677 \h </w:instrText>
+              <w:instrText xml:space="preserve"> PAGEREF _Toc38034856 \h </w:instrText>
             </w:r>
             <w:r>
               <w:rPr>
@@ -335,13 +281,13 @@
               <w:szCs w:val="22"/>
             </w:rPr>
           </w:pPr>
-          <w:hyperlink w:anchor="_Toc37863678" w:history="1">
+          <w:hyperlink w:anchor="_Toc38034857" w:history="1">
             <w:r>
               <w:rPr>
                 <w:rStyle w:val="af"/>
                 <w:noProof/>
               </w:rPr>
-              <w:t>2.1 处理复制/粘贴</w:t>
+              <w:t>1.1 直接使用</w:t>
             </w:r>
             <w:r>
               <w:rPr>
@@ -362,7 +308,7 @@
                 <w:noProof/>
                 <w:webHidden/>
               </w:rPr>
-              <w:instrText xml:space="preserve"> PAGEREF _Toc37863678 \h </w:instrText>
+              <w:instrText xml:space="preserve"> PAGEREF _Toc38034857 \h </w:instrText>
             </w:r>
             <w:r>
               <w:rPr>
@@ -408,13 +354,13 @@
               <w:szCs w:val="22"/>
             </w:rPr>
           </w:pPr>
-          <w:hyperlink w:anchor="_Toc37863679" w:history="1">
+          <w:hyperlink w:anchor="_Toc38034858" w:history="1">
             <w:r>
               <w:rPr>
                 <w:rStyle w:val="af"/>
                 <w:noProof/>
               </w:rPr>
-              <w:t>2.2 添加标题</w:t>
+              <w:t>1.2 更新、导入现有文档</w:t>
             </w:r>
             <w:r>
               <w:rPr>
@@ -435,7 +381,7 @@
                 <w:noProof/>
                 <w:webHidden/>
               </w:rPr>
-              <w:instrText xml:space="preserve"> PAGEREF _Toc37863679 \h </w:instrText>
+              <w:instrText xml:space="preserve"> PAGEREF _Toc38034858 \h </w:instrText>
             </w:r>
             <w:r>
               <w:rPr>
@@ -460,6 +406,66 @@
             <w:r>
               <w:rPr>
                 <w:noProof/>
+                <w:webHidden/>
+              </w:rPr>
+              <w:fldChar w:fldCharType="end"/>
+            </w:r>
+          </w:hyperlink>
+        </w:p>
+        <w:p>
+          <w:pPr>
+            <w:pStyle w:val="TOC1"/>
+            <w:rPr>
+              <w:rFonts w:asciiTheme="minorHAnsi" w:eastAsiaTheme="minorEastAsia" w:hAnsiTheme="minorHAnsi" w:cstheme="minorBidi"/>
+              <w:kern w:val="2"/>
+              <w:sz w:val="21"/>
+              <w:szCs w:val="22"/>
+            </w:rPr>
+          </w:pPr>
+          <w:hyperlink w:anchor="_Toc38034859" w:history="1">
+            <w:r>
+              <w:rPr>
+                <w:rStyle w:val="af"/>
+              </w:rPr>
+              <w:t>2 注意事项</w:t>
+            </w:r>
+            <w:r>
+              <w:rPr>
+                <w:webHidden/>
+              </w:rPr>
+              <w:tab/>
+            </w:r>
+            <w:r>
+              <w:rPr>
+                <w:webHidden/>
+              </w:rPr>
+              <w:fldChar w:fldCharType="begin"/>
+            </w:r>
+            <w:r>
+              <w:rPr>
+                <w:webHidden/>
+              </w:rPr>
+              <w:instrText xml:space="preserve"> PAGEREF _Toc38034859 \h </w:instrText>
+            </w:r>
+            <w:r>
+              <w:rPr>
+                <w:webHidden/>
+              </w:rPr>
+            </w:r>
+            <w:r>
+              <w:rPr>
+                <w:webHidden/>
+              </w:rPr>
+              <w:fldChar w:fldCharType="separate"/>
+            </w:r>
+            <w:r>
+              <w:rPr>
+                <w:webHidden/>
+              </w:rPr>
+              <w:t>2</w:t>
+            </w:r>
+            <w:r>
+              <w:rPr>
                 <w:webHidden/>
               </w:rPr>
               <w:fldChar w:fldCharType="end"/>
@@ -481,13 +487,13 @@
               <w:szCs w:val="22"/>
             </w:rPr>
           </w:pPr>
-          <w:hyperlink w:anchor="_Toc37863680" w:history="1">
+          <w:hyperlink w:anchor="_Toc38034860" w:history="1">
             <w:r>
               <w:rPr>
                 <w:rStyle w:val="af"/>
                 <w:noProof/>
               </w:rPr>
-              <w:t>2.3 更新目录/图表目录</w:t>
+              <w:t>2.1 处理复制/粘贴</w:t>
             </w:r>
             <w:r>
               <w:rPr>
@@ -508,7 +514,7 @@
                 <w:noProof/>
                 <w:webHidden/>
               </w:rPr>
-              <w:instrText xml:space="preserve"> PAGEREF _Toc37863680 \h </w:instrText>
+              <w:instrText xml:space="preserve"> PAGEREF _Toc38034860 \h </w:instrText>
             </w:r>
             <w:r>
               <w:rPr>
@@ -554,13 +560,13 @@
               <w:szCs w:val="22"/>
             </w:rPr>
           </w:pPr>
-          <w:hyperlink w:anchor="_Toc37863681" w:history="1">
+          <w:hyperlink w:anchor="_Toc38034861" w:history="1">
             <w:r>
               <w:rPr>
                 <w:rStyle w:val="af"/>
                 <w:noProof/>
               </w:rPr>
-              <w:t>2.4 添加图/表</w:t>
+              <w:t>2.2 添加标题</w:t>
             </w:r>
             <w:r>
               <w:rPr>
@@ -581,7 +587,7 @@
                 <w:noProof/>
                 <w:webHidden/>
               </w:rPr>
-              <w:instrText xml:space="preserve"> PAGEREF _Toc37863681 \h </w:instrText>
+              <w:instrText xml:space="preserve"> PAGEREF _Toc38034861 \h </w:instrText>
             </w:r>
             <w:r>
               <w:rPr>
@@ -627,12 +633,158 @@
               <w:szCs w:val="22"/>
             </w:rPr>
           </w:pPr>
-          <w:hyperlink w:anchor="_Toc37863682" w:history="1">
+          <w:hyperlink w:anchor="_Toc38034862" w:history="1">
             <w:r>
               <w:rPr>
                 <w:rStyle w:val="af"/>
                 <w:noProof/>
               </w:rPr>
+              <w:t>2.3 更新目录/图表目录</w:t>
+            </w:r>
+            <w:r>
+              <w:rPr>
+                <w:noProof/>
+                <w:webHidden/>
+              </w:rPr>
+              <w:tab/>
+            </w:r>
+            <w:r>
+              <w:rPr>
+                <w:noProof/>
+                <w:webHidden/>
+              </w:rPr>
+              <w:fldChar w:fldCharType="begin"/>
+            </w:r>
+            <w:r>
+              <w:rPr>
+                <w:noProof/>
+                <w:webHidden/>
+              </w:rPr>
+              <w:instrText xml:space="preserve"> PAGEREF _Toc38034862 \h </w:instrText>
+            </w:r>
+            <w:r>
+              <w:rPr>
+                <w:noProof/>
+                <w:webHidden/>
+              </w:rPr>
+            </w:r>
+            <w:r>
+              <w:rPr>
+                <w:noProof/>
+                <w:webHidden/>
+              </w:rPr>
+              <w:fldChar w:fldCharType="separate"/>
+            </w:r>
+            <w:r>
+              <w:rPr>
+                <w:noProof/>
+                <w:webHidden/>
+              </w:rPr>
+              <w:t>3</w:t>
+            </w:r>
+            <w:r>
+              <w:rPr>
+                <w:noProof/>
+                <w:webHidden/>
+              </w:rPr>
+              <w:fldChar w:fldCharType="end"/>
+            </w:r>
+          </w:hyperlink>
+        </w:p>
+        <w:p>
+          <w:pPr>
+            <w:pStyle w:val="TOC2"/>
+            <w:tabs>
+              <w:tab w:val="right" w:leader="dot" w:pos="8296"/>
+            </w:tabs>
+            <w:ind w:firstLine="480"/>
+            <w:rPr>
+              <w:rFonts w:asciiTheme="minorHAnsi" w:eastAsiaTheme="minorEastAsia" w:hAnsiTheme="minorHAnsi" w:cstheme="minorBidi"/>
+              <w:noProof/>
+              <w:kern w:val="2"/>
+              <w:sz w:val="21"/>
+              <w:szCs w:val="22"/>
+            </w:rPr>
+          </w:pPr>
+          <w:hyperlink w:anchor="_Toc38034863" w:history="1">
+            <w:r>
+              <w:rPr>
+                <w:rStyle w:val="af"/>
+                <w:noProof/>
+              </w:rPr>
+              <w:t>2.4 添加图/表</w:t>
+            </w:r>
+            <w:r>
+              <w:rPr>
+                <w:noProof/>
+                <w:webHidden/>
+              </w:rPr>
+              <w:tab/>
+            </w:r>
+            <w:r>
+              <w:rPr>
+                <w:noProof/>
+                <w:webHidden/>
+              </w:rPr>
+              <w:fldChar w:fldCharType="begin"/>
+            </w:r>
+            <w:r>
+              <w:rPr>
+                <w:noProof/>
+                <w:webHidden/>
+              </w:rPr>
+              <w:instrText xml:space="preserve"> PAGEREF _Toc38034863 \h </w:instrText>
+            </w:r>
+            <w:r>
+              <w:rPr>
+                <w:noProof/>
+                <w:webHidden/>
+              </w:rPr>
+            </w:r>
+            <w:r>
+              <w:rPr>
+                <w:noProof/>
+                <w:webHidden/>
+              </w:rPr>
+              <w:fldChar w:fldCharType="separate"/>
+            </w:r>
+            <w:r>
+              <w:rPr>
+                <w:noProof/>
+                <w:webHidden/>
+              </w:rPr>
+              <w:t>3</w:t>
+            </w:r>
+            <w:r>
+              <w:rPr>
+                <w:noProof/>
+                <w:webHidden/>
+              </w:rPr>
+              <w:fldChar w:fldCharType="end"/>
+            </w:r>
+          </w:hyperlink>
+        </w:p>
+        <w:p>
+          <w:pPr>
+            <w:pStyle w:val="TOC2"/>
+            <w:tabs>
+              <w:tab w:val="right" w:leader="dot" w:pos="8296"/>
+            </w:tabs>
+            <w:ind w:firstLine="480"/>
+            <w:rPr>
+              <w:rFonts w:asciiTheme="minorHAnsi" w:eastAsiaTheme="minorEastAsia" w:hAnsiTheme="minorHAnsi" w:cstheme="minorBidi"/>
+              <w:noProof/>
+              <w:kern w:val="2"/>
+              <w:sz w:val="21"/>
+              <w:szCs w:val="22"/>
+            </w:rPr>
+          </w:pPr>
+          <w:hyperlink w:anchor="_Toc38034864" w:history="1">
+            <w:r>
+              <w:rPr>
+                <w:rStyle w:val="af"/>
+                <w:noProof/>
+              </w:rPr>
               <w:t>2.5 一些细节与word技巧</w:t>
             </w:r>
             <w:r>
@@ -654,7 +806,7 @@
                 <w:noProof/>
                 <w:webHidden/>
               </w:rPr>
-              <w:instrText xml:space="preserve"> PAGEREF _Toc37863682 \h </w:instrText>
+              <w:instrText xml:space="preserve"> PAGEREF _Toc38034864 \h </w:instrText>
             </w:r>
             <w:r>
               <w:rPr>
@@ -695,7 +847,7 @@
               <w:szCs w:val="22"/>
             </w:rPr>
           </w:pPr>
-          <w:hyperlink w:anchor="_Toc37863683" w:history="1">
+          <w:hyperlink w:anchor="_Toc38034865" w:history="1">
             <w:r>
               <w:rPr>
                 <w:rStyle w:val="af"/>
@@ -718,7 +870,7 @@
               <w:rPr>
                 <w:webHidden/>
               </w:rPr>
-              <w:instrText xml:space="preserve"> PAGEREF _Toc37863683 \h </w:instrText>
+              <w:instrText xml:space="preserve"> PAGEREF _Toc38034865 \h </w:instrText>
             </w:r>
             <w:r>
               <w:rPr>
@@ -735,7 +887,7 @@
               <w:rPr>
                 <w:webHidden/>
               </w:rPr>
-              <w:t>3</w:t>
+              <w:t>4</w:t>
             </w:r>
             <w:r>
               <w:rPr>
@@ -755,7 +907,7 @@
               <w:szCs w:val="22"/>
             </w:rPr>
           </w:pPr>
-          <w:hyperlink w:anchor="_Toc37863684" w:history="1">
+          <w:hyperlink w:anchor="_Toc38034866" w:history="1">
             <w:r>
               <w:rPr>
                 <w:rStyle w:val="af"/>
@@ -778,7 +930,7 @@
               <w:rPr>
                 <w:webHidden/>
               </w:rPr>
-              <w:instrText xml:space="preserve"> PAGEREF _Toc37863684 \h </w:instrText>
+              <w:instrText xml:space="preserve"> PAGEREF _Toc38034866 \h </w:instrText>
             </w:r>
             <w:r>
               <w:rPr>
@@ -795,7 +947,7 @@
               <w:rPr>
                 <w:webHidden/>
               </w:rPr>
-              <w:t>3</w:t>
+              <w:t>4</w:t>
             </w:r>
             <w:r>
               <w:rPr>
@@ -815,7 +967,7 @@
               <w:szCs w:val="22"/>
             </w:rPr>
           </w:pPr>
-          <w:hyperlink w:anchor="_Toc37863685" w:history="1">
+          <w:hyperlink w:anchor="_Toc38034867" w:history="1">
             <w:r>
               <w:rPr>
                 <w:rStyle w:val="af"/>
@@ -838,7 +990,7 @@
               <w:rPr>
                 <w:webHidden/>
               </w:rPr>
-              <w:instrText xml:space="preserve"> PAGEREF _Toc37863685 \h </w:instrText>
+              <w:instrText xml:space="preserve"> PAGEREF _Toc38034867 \h </w:instrText>
             </w:r>
             <w:r>
               <w:rPr>
@@ -875,7 +1027,7 @@
               <w:szCs w:val="22"/>
             </w:rPr>
           </w:pPr>
-          <w:hyperlink w:anchor="_Toc37863686" w:history="1">
+          <w:hyperlink w:anchor="_Toc38034868" w:history="1">
             <w:r>
               <w:rPr>
                 <w:rStyle w:val="af"/>
@@ -898,7 +1050,7 @@
               <w:rPr>
                 <w:webHidden/>
               </w:rPr>
-              <w:instrText xml:space="preserve"> PAGEREF _Toc37863686 \h </w:instrText>
+              <w:instrText xml:space="preserve"> PAGEREF _Toc38034868 \h </w:instrText>
             </w:r>
             <w:r>
               <w:rPr>
@@ -935,7 +1087,7 @@
               <w:szCs w:val="22"/>
             </w:rPr>
           </w:pPr>
-          <w:hyperlink w:anchor="_Toc37863687" w:history="1">
+          <w:hyperlink w:anchor="_Toc38034869" w:history="1">
             <w:r>
               <w:rPr>
                 <w:rStyle w:val="af"/>
@@ -958,7 +1110,7 @@
               <w:rPr>
                 <w:webHidden/>
               </w:rPr>
-              <w:instrText xml:space="preserve"> PAGEREF _Toc37863687 \h </w:instrText>
+              <w:instrText xml:space="preserve"> PAGEREF _Toc38034869 \h </w:instrText>
             </w:r>
             <w:r>
               <w:rPr>
@@ -1017,9 +1169,14 @@
     <w:p>
       <w:pPr>
         <w:pStyle w:val="af6"/>
-      </w:pPr>
-      <w:r>
-        <w:lastRenderedPageBreak/>
+        <w:rPr>
+          <w:rFonts w:asciiTheme="minorHAnsi" w:eastAsiaTheme="minorEastAsia" w:hAnsiTheme="minorHAnsi" w:cstheme="minorBidi"/>
+          <w:kern w:val="2"/>
+          <w:sz w:val="21"/>
+          <w:szCs w:val="22"/>
+        </w:rPr>
+      </w:pPr>
+      <w:r>
         <w:fldChar w:fldCharType="begin"/>
       </w:r>
       <w:r>
@@ -1028,20 +1185,16 @@
       <w:r>
         <w:fldChar w:fldCharType="separate"/>
       </w:r>
-      <w:hyperlink w:anchor="_Toc37833714" w:history="1">
+      <w:hyperlink w:anchor="_Toc38034870" w:history="1">
         <w:r>
           <w:rPr>
             <w:rStyle w:val="af"/>
-            <w:color w:val="auto"/>
-            <w:u w:val="none"/>
           </w:rPr>
           <w:t>图表 2</w:t>
         </w:r>
         <w:r>
           <w:rPr>
             <w:rStyle w:val="af"/>
-            <w:color w:val="auto"/>
-            <w:u w:val="none"/>
           </w:rPr>
           <w:noBreakHyphen/>
           <w:t>1</w:t>
@@ -1062,7 +1215,7 @@
           <w:rPr>
             <w:webHidden/>
           </w:rPr>
-          <w:instrText xml:space="preserve"> PAGEREF _Toc37833714 \h </w:instrText>
+          <w:instrText xml:space="preserve"> PAGEREF _Toc38034870 \h </w:instrText>
         </w:r>
         <w:r>
           <w:rPr>
@@ -1079,7 +1232,7 @@
           <w:rPr>
             <w:webHidden/>
           </w:rPr>
-          <w:t>4</w:t>
+          <w:t>3</w:t>
         </w:r>
         <w:r>
           <w:rPr>
@@ -1091,12 +1244,79 @@
     </w:p>
     <w:p>
       <w:pPr>
+        <w:pStyle w:val="af6"/>
+        <w:rPr>
+          <w:rFonts w:asciiTheme="minorHAnsi" w:eastAsiaTheme="minorEastAsia" w:hAnsiTheme="minorHAnsi" w:cstheme="minorBidi"/>
+          <w:kern w:val="2"/>
+          <w:sz w:val="21"/>
+          <w:szCs w:val="22"/>
+        </w:rPr>
+      </w:pPr>
+      <w:hyperlink w:anchor="_Toc38034871" w:history="1">
+        <w:r>
+          <w:rPr>
+            <w:rStyle w:val="af"/>
+          </w:rPr>
+          <w:t>图表 2</w:t>
+        </w:r>
+        <w:r>
+          <w:rPr>
+            <w:rStyle w:val="af"/>
+          </w:rPr>
+          <w:noBreakHyphen/>
+          <w:t>2</w:t>
+        </w:r>
+        <w:r>
+          <w:rPr>
+            <w:webHidden/>
+          </w:rPr>
+          <w:tab/>
+        </w:r>
+        <w:r>
+          <w:rPr>
+            <w:webHidden/>
+          </w:rPr>
+          <w:fldChar w:fldCharType="begin"/>
+        </w:r>
+        <w:r>
+          <w:rPr>
+            <w:webHidden/>
+          </w:rPr>
+          <w:instrText xml:space="preserve"> PAGEREF _Toc38034871 \h </w:instrText>
+        </w:r>
+        <w:r>
+          <w:rPr>
+            <w:webHidden/>
+          </w:rPr>
+        </w:r>
+        <w:r>
+          <w:rPr>
+            <w:webHidden/>
+          </w:rPr>
+          <w:fldChar w:fldCharType="separate"/>
+        </w:r>
+        <w:r>
+          <w:rPr>
+            <w:webHidden/>
+          </w:rPr>
+          <w:t>3</w:t>
+        </w:r>
+        <w:r>
+          <w:rPr>
+            <w:webHidden/>
+          </w:rPr>
+          <w:fldChar w:fldCharType="end"/>
+        </w:r>
+      </w:hyperlink>
+    </w:p>
+    <w:p>
+      <w:pPr>
         <w:pStyle w:val="1"/>
       </w:pPr>
       <w:r>
         <w:fldChar w:fldCharType="end"/>
       </w:r>
-      <w:bookmarkStart w:id="3" w:name="_Toc37863676"/>
+      <w:bookmarkStart w:id="3" w:name="_Toc38034856"/>
       <w:r>
         <w:rPr>
           <w:rFonts w:hint="eastAsia"/>
@@ -1107,87 +1327,14 @@
     </w:p>
     <w:p>
       <w:pPr>
-        <w:ind w:firstLine="480"/>
-      </w:pPr>
-      <w:r>
-        <w:rPr>
-          <w:rFonts w:hint="eastAsia"/>
-        </w:rPr>
-        <w:t>双击“南京大学本科毕业论文word模板.</w:t>
-      </w:r>
-      <w:proofErr w:type="spellStart"/>
-      <w:r>
-        <w:rPr>
-          <w:rFonts w:hint="eastAsia"/>
-        </w:rPr>
-        <w:t>dotx</w:t>
-      </w:r>
-      <w:proofErr w:type="spellEnd"/>
-      <w:r>
-        <w:rPr>
-          <w:rFonts w:hint="eastAsia"/>
-        </w:rPr>
-        <w:t>”并保存文件，一个初稿就完成了——就是这么简单！</w:t>
-      </w:r>
-    </w:p>
-    <w:p>
-      <w:pPr>
-        <w:ind w:firstLine="480"/>
-      </w:pPr>
-      <w:r>
-        <w:rPr>
-          <w:rFonts w:hint="eastAsia"/>
-        </w:rPr>
-        <w:t>本模板严格按照《</w:t>
-      </w:r>
-      <w:r>
-        <w:rPr>
-          <w:rFonts w:hint="eastAsia"/>
-        </w:rPr>
-        <w:t>南京大学毕业论文（设计）的撰写规范和装订要求</w:t>
-      </w:r>
-      <w:r>
-        <w:rPr>
-          <w:rFonts w:hint="eastAsia"/>
-        </w:rPr>
-        <w:t>（试行）》</w:t>
-      </w:r>
-      <w:r>
-        <w:fldChar w:fldCharType="begin"/>
-      </w:r>
-      <w:r>
-        <w:instrText xml:space="preserve"> ADDIN ZOTERO_ITEM CSL_CITATION {"citationID":"3iB2JYAm","properties":{"formattedCitation":"\\super [1]\\nosupersub{}","plainCitation":"[1]","noteIndex":0},"citationItems":[{"id":79,"uris":["http://zotero.org/users/6418150/items/9X4K2X78"],"uri":["http://zotero.org/users/6418150/items/9X4K2X78"],"itemData":{"id":79,"type":"webpage","title":"2020届本科毕业论文工作手册（2020年2月更新）","URL":"https://jw.nju.edu.cn/22/24/c24683a467492/page.htm","accessed":{"date-parts":[["2020",4,15]]}}}],"schema":"https://github.com/citation-style-language/schema/raw/master/csl-citation.json"} </w:instrText>
-      </w:r>
-      <w:r>
-        <w:fldChar w:fldCharType="separate"/>
-      </w:r>
-      <w:r>
-        <w:rPr>
-          <w:rFonts w:cs="Times New Roman"/>
-          <w:vertAlign w:val="superscript"/>
-        </w:rPr>
-        <w:t>[1]</w:t>
-      </w:r>
-      <w:r>
-        <w:fldChar w:fldCharType="end"/>
-      </w:r>
-      <w:r>
-        <w:rPr>
-          <w:rFonts w:hint="eastAsia"/>
-        </w:rPr>
-        <w:t>进行制作。</w:t>
-      </w:r>
-    </w:p>
-    <w:p>
-      <w:pPr>
-        <w:pStyle w:val="1"/>
-      </w:pPr>
-      <w:bookmarkStart w:id="4" w:name="_Toc37863677"/>
-      <w:r>
-        <w:rPr>
-          <w:rFonts w:hint="eastAsia"/>
-        </w:rPr>
-        <w:t>注意事项</w:t>
+        <w:pStyle w:val="2"/>
+      </w:pPr>
+      <w:bookmarkStart w:id="4" w:name="_Toc38034857"/>
+      <w:r>
+        <w:rPr>
+          <w:rFonts w:hint="eastAsia"/>
+        </w:rPr>
+        <w:t>直接使用</w:t>
       </w:r>
       <w:bookmarkEnd w:id="4"/>
     </w:p>
@@ -1199,47 +1346,81 @@
         <w:rPr>
           <w:rFonts w:hint="eastAsia"/>
         </w:rPr>
-        <w:t>用模板很容易，但用好模板很困难。为了避免使用不当而使得模板无法发挥其作用，</w:t>
-      </w:r>
-      <w:r>
-        <w:rPr>
-          <w:rFonts w:hint="eastAsia"/>
-          <w:b/>
-          <w:bCs/>
-        </w:rPr>
-        <w:t>强烈建议</w:t>
-      </w:r>
-      <w:r>
-        <w:rPr>
-          <w:rFonts w:hint="eastAsia"/>
-        </w:rPr>
-        <w:t>您阅读本节的</w:t>
-      </w:r>
-      <w:r>
-        <w:rPr>
-          <w:rFonts w:hint="eastAsia"/>
-          <w:b/>
-          <w:bCs/>
-        </w:rPr>
-        <w:t>全部内容</w:t>
-      </w:r>
-      <w:r>
-        <w:rPr>
-          <w:rFonts w:hint="eastAsia"/>
-        </w:rPr>
-        <w:t>后开始写作——笔者已尽可能将注意事项压缩至最短。真的，不差这两分钟。</w:t>
+        <w:t>双击“南京大学本科毕业论文word模板.</w:t>
+      </w:r>
+      <w:proofErr w:type="spellStart"/>
+      <w:r>
+        <w:rPr>
+          <w:rFonts w:hint="eastAsia"/>
+        </w:rPr>
+        <w:t>dotx</w:t>
+      </w:r>
+      <w:proofErr w:type="spellEnd"/>
+      <w:r>
+        <w:rPr>
+          <w:rFonts w:hint="eastAsia"/>
+        </w:rPr>
+        <w:t>”并保存文件，一个初稿就完成了——就是这么简单！</w:t>
       </w:r>
     </w:p>
     <w:p>
       <w:pPr>
+        <w:ind w:firstLine="480"/>
+      </w:pPr>
+      <w:r>
+        <w:rPr>
+          <w:rFonts w:hint="eastAsia"/>
+        </w:rPr>
+        <w:t>本模板严格按照《</w:t>
+      </w:r>
+      <w:r>
+        <w:rPr>
+          <w:rFonts w:hint="eastAsia"/>
+        </w:rPr>
+        <w:t>南京大学毕业论文（设计）的撰写规范和装订要求</w:t>
+      </w:r>
+      <w:r>
+        <w:rPr>
+          <w:rFonts w:hint="eastAsia"/>
+        </w:rPr>
+        <w:t>（试行）》</w:t>
+      </w:r>
+      <w:r>
+        <w:fldChar w:fldCharType="begin"/>
+      </w:r>
+      <w:r>
+        <w:instrText xml:space="preserve"> ADDIN ZOTERO_ITEM CSL_CITATION {"citationID":"3iB2JYAm","properties":{"formattedCitation":"\\super [1]\\nosupersub{}","plainCitation":"[1]","noteIndex":0},"citationItems":[{"id":79,"uris":["http://zotero.org/users/6418150/items/9X4K2X78"],"uri":["http://zotero.org/users/6418150/items/9X4K2X78"],"itemData":{"id":79,"type":"webpage","title":"2020届本科毕业论文工作手册（2020年2月更新）","URL":"https://jw.nju.edu.cn/22/24/c24683a467492/page.htm","accessed":{"date-parts":[["2020",4,15]]}}}],"schema":"https://github.com/citation-style-language/schema/raw/master/csl-citation.json"} </w:instrText>
+      </w:r>
+      <w:r>
+        <w:fldChar w:fldCharType="separate"/>
+      </w:r>
+      <w:r>
+        <w:rPr>
+          <w:rFonts w:cs="Times New Roman"/>
+          <w:vertAlign w:val="superscript"/>
+        </w:rPr>
+        <w:t>[1]</w:t>
+      </w:r>
+      <w:r>
+        <w:fldChar w:fldCharType="end"/>
+      </w:r>
+      <w:r>
+        <w:rPr>
+          <w:rFonts w:hint="eastAsia"/>
+        </w:rPr>
+        <w:t>进行制作。</w:t>
+      </w:r>
+    </w:p>
+    <w:p>
+      <w:pPr>
         <w:pStyle w:val="2"/>
       </w:pPr>
-      <w:bookmarkStart w:id="5" w:name="_Toc37863678"/>
-      <w:r>
-        <w:rPr>
-          <w:rFonts w:hint="eastAsia"/>
-        </w:rPr>
-        <w:t>处理复制/粘贴</w:t>
+      <w:bookmarkStart w:id="5" w:name="_Toc38034858"/>
+      <w:r>
+        <w:rPr>
+          <w:rFonts w:hint="eastAsia"/>
+        </w:rPr>
+        <w:t>更新、导入现有文档</w:t>
       </w:r>
       <w:bookmarkEnd w:id="5"/>
     </w:p>
@@ -1251,27 +1432,34 @@
         <w:rPr>
           <w:rFonts w:hint="eastAsia"/>
         </w:rPr>
-        <w:t>对于复制粘贴</w:t>
-      </w:r>
-      <w:r>
-        <w:rPr>
-          <w:rFonts w:hint="eastAsia"/>
-        </w:rPr>
-        <w:t>（咳咳）来的文字，</w:t>
-      </w:r>
-      <w:bookmarkStart w:id="6" w:name="_Hlk37834271"/>
-      <w:r>
-        <w:rPr>
-          <w:rFonts w:hint="eastAsia"/>
-        </w:rPr>
-        <w:t>请强</w:t>
+        <w:t>/</w:t>
+      </w:r>
+      <w:r>
+        <w:t>/TODO</w:t>
+      </w:r>
+    </w:p>
+    <w:p>
+      <w:pPr>
+        <w:pStyle w:val="1"/>
+      </w:pPr>
+      <w:bookmarkStart w:id="6" w:name="_Toc38034859"/>
+      <w:r>
+        <w:rPr>
+          <w:rFonts w:hint="eastAsia"/>
+        </w:rPr>
+        <w:t>注意事项</w:t>
       </w:r>
       <w:bookmarkEnd w:id="6"/>
-      <w:r>
-        <w:rPr>
-          <w:rFonts w:hint="eastAsia"/>
-        </w:rPr>
-        <w:t>制选择</w:t>
+    </w:p>
+    <w:p>
+      <w:pPr>
+        <w:ind w:firstLine="480"/>
+      </w:pPr>
+      <w:r>
+        <w:rPr>
+          <w:rFonts w:hint="eastAsia"/>
+        </w:rPr>
+        <w:t>用模板很容易，但用好模板很困难。为了避免使用不当而使得模板无法发挥其作用，</w:t>
       </w:r>
       <w:r>
         <w:rPr>
@@ -1279,25 +1467,39 @@
           <w:b/>
           <w:bCs/>
         </w:rPr>
-        <w:t>“只保留文本”</w:t>
-      </w:r>
-      <w:r>
-        <w:rPr>
-          <w:rFonts w:hint="eastAsia"/>
-        </w:rPr>
-        <w:t>。</w:t>
+        <w:t>强烈建议</w:t>
+      </w:r>
+      <w:r>
+        <w:rPr>
+          <w:rFonts w:hint="eastAsia"/>
+        </w:rPr>
+        <w:t>您阅读本节的</w:t>
+      </w:r>
+      <w:r>
+        <w:rPr>
+          <w:rFonts w:hint="eastAsia"/>
+          <w:b/>
+          <w:bCs/>
+        </w:rPr>
+        <w:t>全部内容</w:t>
+      </w:r>
+      <w:r>
+        <w:rPr>
+          <w:rFonts w:hint="eastAsia"/>
+        </w:rPr>
+        <w:t>后开始写作——笔者已尽可能将注意事项压缩至最短。真的，不差这两分钟。</w:t>
       </w:r>
     </w:p>
     <w:p>
       <w:pPr>
         <w:pStyle w:val="2"/>
       </w:pPr>
-      <w:bookmarkStart w:id="7" w:name="_Toc37863679"/>
-      <w:r>
-        <w:rPr>
-          <w:rFonts w:hint="eastAsia"/>
-        </w:rPr>
-        <w:t>添加标题</w:t>
+      <w:bookmarkStart w:id="7" w:name="_Toc38034860"/>
+      <w:r>
+        <w:rPr>
+          <w:rFonts w:hint="eastAsia"/>
+        </w:rPr>
+        <w:t>处理复制/粘贴</w:t>
       </w:r>
       <w:bookmarkEnd w:id="7"/>
     </w:p>
@@ -1309,7 +1511,27 @@
         <w:rPr>
           <w:rFonts w:hint="eastAsia"/>
         </w:rPr>
-        <w:t>请</w:t>
+        <w:t>对于复制粘贴</w:t>
+      </w:r>
+      <w:r>
+        <w:rPr>
+          <w:rFonts w:hint="eastAsia"/>
+        </w:rPr>
+        <w:t>（咳咳）来的文字，</w:t>
+      </w:r>
+      <w:bookmarkStart w:id="8" w:name="_Hlk37834271"/>
+      <w:r>
+        <w:rPr>
+          <w:rFonts w:hint="eastAsia"/>
+        </w:rPr>
+        <w:t>请强</w:t>
+      </w:r>
+      <w:bookmarkEnd w:id="8"/>
+      <w:r>
+        <w:rPr>
+          <w:rFonts w:hint="eastAsia"/>
+        </w:rPr>
+        <w:t>制选择</w:t>
       </w:r>
       <w:r>
         <w:rPr>
@@ -1317,79 +1539,38 @@
           <w:b/>
           <w:bCs/>
         </w:rPr>
-        <w:t>务必</w:t>
-      </w:r>
-      <w:r>
-        <w:rPr>
-          <w:rFonts w:hint="eastAsia"/>
-        </w:rPr>
-        <w:t>使用右上</w:t>
-      </w:r>
-      <w:r>
-        <w:rPr>
-          <w:rFonts w:hint="eastAsia"/>
-        </w:rPr>
-        <w:t>方</w:t>
-      </w:r>
-      <w:r>
-        <w:rPr>
-          <w:rFonts w:hint="eastAsia"/>
-        </w:rPr>
-        <w:t>的</w:t>
-      </w:r>
-      <w:r>
-        <w:rPr>
-          <w:rFonts w:hint="eastAsia"/>
-        </w:rPr>
-        <w:t>“</w:t>
-      </w:r>
-      <w:r>
-        <w:rPr>
-          <w:rFonts w:hint="eastAsia"/>
-        </w:rPr>
-        <w:t>样式</w:t>
-      </w:r>
-      <w:r>
-        <w:rPr>
-          <w:rFonts w:hint="eastAsia"/>
-        </w:rPr>
-        <w:t>”</w:t>
-      </w:r>
-      <w:r>
-        <w:rPr>
-          <w:rFonts w:hint="eastAsia"/>
-        </w:rPr>
-        <w:t>进行标</w:t>
-      </w:r>
-      <w:r>
-        <w:rPr>
-          <w:rFonts w:hint="eastAsia"/>
-        </w:rPr>
-        <w:t>题的添加。一级标题</w:t>
-      </w:r>
-      <w:r>
-        <w:rPr>
-          <w:rFonts w:hint="eastAsia"/>
-        </w:rPr>
-        <w:t>设置样式</w:t>
-      </w:r>
-      <w:r>
-        <w:rPr>
-          <w:rFonts w:hint="eastAsia"/>
-        </w:rPr>
-        <w:t>为“标题1”，以此类推</w:t>
-      </w:r>
-      <w:r>
-        <w:rPr>
-          <w:rFonts w:hint="eastAsia"/>
-        </w:rPr>
-        <w:t>。按规范添加标题即可实</w:t>
-      </w:r>
-      <w:r>
-        <w:rPr>
-          <w:rFonts w:hint="eastAsia"/>
-        </w:rPr>
-        <w:t>现标题的</w:t>
+        <w:t>“只保留文本”</w:t>
+      </w:r>
+      <w:r>
+        <w:rPr>
+          <w:rFonts w:hint="eastAsia"/>
+        </w:rPr>
+        <w:t>。</w:t>
+      </w:r>
+    </w:p>
+    <w:p>
+      <w:pPr>
+        <w:pStyle w:val="2"/>
+      </w:pPr>
+      <w:bookmarkStart w:id="9" w:name="_Toc38034861"/>
+      <w:r>
+        <w:rPr>
+          <w:rFonts w:hint="eastAsia"/>
+        </w:rPr>
+        <w:lastRenderedPageBreak/>
+        <w:t>添加标题</w:t>
+      </w:r>
+      <w:bookmarkEnd w:id="9"/>
+    </w:p>
+    <w:p>
+      <w:pPr>
+        <w:ind w:firstLine="480"/>
+      </w:pPr>
+      <w:r>
+        <w:rPr>
+          <w:rFonts w:hint="eastAsia"/>
+        </w:rPr>
+        <w:t>请</w:t>
       </w:r>
       <w:r>
         <w:rPr>
@@ -1397,13 +1578,79 @@
           <w:b/>
           <w:bCs/>
         </w:rPr>
-        <w:t>自动编号</w:t>
-      </w:r>
-      <w:r>
-        <w:rPr>
-          <w:rFonts w:hint="eastAsia"/>
-        </w:rPr>
-        <w:t>、</w:t>
+        <w:t>务必</w:t>
+      </w:r>
+      <w:r>
+        <w:rPr>
+          <w:rFonts w:hint="eastAsia"/>
+        </w:rPr>
+        <w:t>使用右上</w:t>
+      </w:r>
+      <w:r>
+        <w:rPr>
+          <w:rFonts w:hint="eastAsia"/>
+        </w:rPr>
+        <w:t>方</w:t>
+      </w:r>
+      <w:r>
+        <w:rPr>
+          <w:rFonts w:hint="eastAsia"/>
+        </w:rPr>
+        <w:t>的</w:t>
+      </w:r>
+      <w:r>
+        <w:rPr>
+          <w:rFonts w:hint="eastAsia"/>
+        </w:rPr>
+        <w:t>“</w:t>
+      </w:r>
+      <w:r>
+        <w:rPr>
+          <w:rFonts w:hint="eastAsia"/>
+        </w:rPr>
+        <w:t>样式</w:t>
+      </w:r>
+      <w:r>
+        <w:rPr>
+          <w:rFonts w:hint="eastAsia"/>
+        </w:rPr>
+        <w:t>”</w:t>
+      </w:r>
+      <w:r>
+        <w:rPr>
+          <w:rFonts w:hint="eastAsia"/>
+        </w:rPr>
+        <w:t>进行标</w:t>
+      </w:r>
+      <w:r>
+        <w:rPr>
+          <w:rFonts w:hint="eastAsia"/>
+        </w:rPr>
+        <w:t>题的添加。一级标题</w:t>
+      </w:r>
+      <w:r>
+        <w:rPr>
+          <w:rFonts w:hint="eastAsia"/>
+        </w:rPr>
+        <w:t>设置样式</w:t>
+      </w:r>
+      <w:r>
+        <w:rPr>
+          <w:rFonts w:hint="eastAsia"/>
+        </w:rPr>
+        <w:t>为“标题1”，以此类推</w:t>
+      </w:r>
+      <w:r>
+        <w:rPr>
+          <w:rFonts w:hint="eastAsia"/>
+        </w:rPr>
+        <w:t>。按规范添加标题即可实</w:t>
+      </w:r>
+      <w:r>
+        <w:rPr>
+          <w:rFonts w:hint="eastAsia"/>
+        </w:rPr>
+        <w:t>现标题的</w:t>
       </w:r>
       <w:r>
         <w:rPr>
@@ -1411,13 +1658,13 @@
           <w:b/>
           <w:bCs/>
         </w:rPr>
-        <w:t>自动目录、自动样式</w:t>
-      </w:r>
-      <w:r>
-        <w:rPr>
-          <w:rFonts w:hint="eastAsia"/>
-        </w:rPr>
-        <w:t>功能，</w:t>
+        <w:t>自动编号</w:t>
+      </w:r>
+      <w:r>
+        <w:rPr>
+          <w:rFonts w:hint="eastAsia"/>
+        </w:rPr>
+        <w:t>、</w:t>
       </w:r>
       <w:r>
         <w:rPr>
@@ -1425,6 +1672,20 @@
           <w:b/>
           <w:bCs/>
         </w:rPr>
+        <w:t>自动目录、自动样式</w:t>
+      </w:r>
+      <w:r>
+        <w:rPr>
+          <w:rFonts w:hint="eastAsia"/>
+        </w:rPr>
+        <w:t>功能，</w:t>
+      </w:r>
+      <w:r>
+        <w:rPr>
+          <w:rFonts w:hint="eastAsia"/>
+          <w:b/>
+          <w:bCs/>
+        </w:rPr>
         <w:t>无须且不应当手动更改</w:t>
       </w:r>
       <w:r>
@@ -1439,12 +1700,17 @@
         </w:rPr>
         <w:t>自动信息。</w:t>
       </w:r>
+    </w:p>
+    <w:p>
+      <w:pPr>
+        <w:pStyle w:val="a0"/>
+      </w:pPr>
       <w:r>
         <w:rPr>
           <w:noProof/>
         </w:rPr>
         <w:drawing>
-          <wp:inline distT="0" distB="0" distL="0" distR="0">
+          <wp:inline distT="0" distB="0" distL="0" distR="0" wp14:anchorId="5D96B0D0" wp14:editId="790A0C1A">
             <wp:extent cx="5266690" cy="654050"/>
             <wp:effectExtent l="0" t="0" r="0" b="0"/>
             <wp:docPr id="1" name="图片 1"/>
@@ -1497,7 +1763,7 @@
       <w:pPr>
         <w:pStyle w:val="af4"/>
       </w:pPr>
-      <w:bookmarkStart w:id="8" w:name="_Toc37833714"/>
+      <w:bookmarkStart w:id="10" w:name="_Toc38034870"/>
       <w:r>
         <w:t>图表</w:t>
       </w:r>
@@ -1549,10 +1815,10 @@
         </w:rPr>
         <w:t>1</w:t>
       </w:r>
+      <w:bookmarkEnd w:id="10"/>
       <w:r>
         <w:fldChar w:fldCharType="end"/>
       </w:r>
-      <w:bookmarkEnd w:id="8"/>
     </w:p>
     <w:p>
       <w:pPr>
@@ -1563,14 +1829,14 @@
       <w:pPr>
         <w:pStyle w:val="2"/>
       </w:pPr>
-      <w:bookmarkStart w:id="9" w:name="_Toc37863680"/>
+      <w:bookmarkStart w:id="11" w:name="_Toc38034862"/>
       <w:r>
         <w:rPr>
           <w:rFonts w:hint="eastAsia"/>
         </w:rPr>
         <w:t>更新目录/图表目录</w:t>
       </w:r>
-      <w:bookmarkEnd w:id="9"/>
+      <w:bookmarkEnd w:id="11"/>
     </w:p>
     <w:p>
       <w:pPr>
@@ -1610,15 +1876,14 @@
       <w:pPr>
         <w:pStyle w:val="2"/>
       </w:pPr>
-      <w:bookmarkStart w:id="10" w:name="_Toc37863681"/>
-      <w:r>
-        <w:rPr>
-          <w:rFonts w:hint="eastAsia"/>
-        </w:rPr>
-        <w:lastRenderedPageBreak/>
+      <w:bookmarkStart w:id="12" w:name="_Toc38034863"/>
+      <w:r>
+        <w:rPr>
+          <w:rFonts w:hint="eastAsia"/>
+        </w:rPr>
         <w:t>添加图/表</w:t>
       </w:r>
-      <w:bookmarkEnd w:id="10"/>
+      <w:bookmarkEnd w:id="12"/>
     </w:p>
     <w:p>
       <w:pPr>
@@ -1668,28 +1933,19 @@
         <w:rPr>
           <w:rFonts w:hint="eastAsia"/>
         </w:rPr>
-        <w:t>由于word的故有问题，题</w:t>
-      </w:r>
-      <w:proofErr w:type="gramStart"/>
-      <w:r>
-        <w:rPr>
-          <w:rFonts w:hint="eastAsia"/>
-        </w:rPr>
-        <w:t>注可能</w:t>
-      </w:r>
-      <w:proofErr w:type="gramEnd"/>
-      <w:r>
-        <w:rPr>
-          <w:rFonts w:hint="eastAsia"/>
-        </w:rPr>
-        <w:t>无法做到自动居中，需要手动使用段落居中进行调整。</w:t>
-      </w:r>
+        <w:t>由于word的故有问题，题注可能无法做到自动居中，需要手动使用段落居中进行调整。</w:t>
+      </w:r>
+    </w:p>
+    <w:p>
+      <w:pPr>
+        <w:pStyle w:val="a0"/>
+      </w:pPr>
       <w:r>
         <w:rPr>
           <w:noProof/>
         </w:rPr>
         <w:drawing>
-          <wp:inline distT="0" distB="0" distL="0" distR="0">
+          <wp:inline distT="0" distB="0" distL="0" distR="0" wp14:anchorId="117F3AE8" wp14:editId="59039AB1">
             <wp:extent cx="5264150" cy="654050"/>
             <wp:effectExtent l="0" t="0" r="0" b="0"/>
             <wp:docPr id="2" name="图片 2"/>
@@ -1742,6 +1998,7 @@
       <w:pPr>
         <w:pStyle w:val="af4"/>
       </w:pPr>
+      <w:bookmarkStart w:id="13" w:name="_Toc38034871"/>
       <w:r>
         <w:t>图表</w:t>
       </w:r>
@@ -1793,6 +2050,7 @@
         </w:rPr>
         <w:t>2</w:t>
       </w:r>
+      <w:bookmarkEnd w:id="13"/>
       <w:r>
         <w:fldChar w:fldCharType="end"/>
       </w:r>
@@ -1801,14 +2059,14 @@
       <w:pPr>
         <w:pStyle w:val="2"/>
       </w:pPr>
-      <w:bookmarkStart w:id="11" w:name="_Toc37863682"/>
+      <w:bookmarkStart w:id="14" w:name="_Toc38034864"/>
       <w:r>
         <w:rPr>
           <w:rFonts w:hint="eastAsia"/>
         </w:rPr>
         <w:t>一些细节与word技巧</w:t>
       </w:r>
-      <w:bookmarkEnd w:id="11"/>
+      <w:bookmarkEnd w:id="14"/>
     </w:p>
     <w:p>
       <w:pPr>
@@ -1856,14 +2114,15 @@
       <w:pPr>
         <w:pStyle w:val="1"/>
       </w:pPr>
-      <w:bookmarkStart w:id="12" w:name="_Toc37863683"/>
-      <w:r>
-        <w:rPr>
-          <w:rFonts w:hint="eastAsia"/>
-        </w:rPr>
+      <w:bookmarkStart w:id="15" w:name="_Toc38034865"/>
+      <w:r>
+        <w:rPr>
+          <w:rFonts w:hint="eastAsia"/>
+        </w:rPr>
+        <w:lastRenderedPageBreak/>
         <w:t>修改模板</w:t>
       </w:r>
-      <w:bookmarkEnd w:id="12"/>
+      <w:bookmarkEnd w:id="15"/>
     </w:p>
     <w:p>
       <w:pPr>
@@ -1974,14 +2233,94 @@
       <w:pPr>
         <w:pStyle w:val="1"/>
       </w:pPr>
-      <w:bookmarkStart w:id="13" w:name="_Toc37863684"/>
+      <w:bookmarkStart w:id="16" w:name="_Toc38034866"/>
       <w:r>
         <w:rPr>
           <w:rFonts w:hint="eastAsia"/>
         </w:rPr>
         <w:t>更新日志</w:t>
       </w:r>
-      <w:bookmarkEnd w:id="13"/>
+      <w:bookmarkEnd w:id="16"/>
+    </w:p>
+    <w:p>
+      <w:pPr>
+        <w:ind w:firstLine="480"/>
+      </w:pPr>
+      <w:r>
+        <w:rPr>
+          <w:rFonts w:hint="eastAsia"/>
+        </w:rPr>
+        <w:t>由于git对二进制文件的支持功能有限，故需要手动进行版本处理。在这里列出每一版本所进行的改动并以日志的形式更新版本号。</w:t>
+      </w:r>
+    </w:p>
+    <w:p>
+      <w:pPr>
+        <w:pStyle w:val="af4"/>
+        <w:keepNext/>
+      </w:pPr>
+      <w:r>
+        <w:t>表格</w:t>
+      </w:r>
+      <w:r>
+        <w:t xml:space="preserve"> </w:t>
+      </w:r>
+      <w:r>
+        <w:fldChar w:fldCharType="begin"/>
+      </w:r>
+      <w:r>
+        <w:instrText xml:space="preserve"> STYLEREF 1 \s </w:instrText>
+      </w:r>
+      <w:r>
+        <w:fldChar w:fldCharType="separate"/>
+      </w:r>
+      <w:r>
+        <w:rPr>
+          <w:noProof/>
+        </w:rPr>
+        <w:t>4</w:t>
+      </w:r>
+      <w:r>
+        <w:rPr>
+          <w:noProof/>
+        </w:rPr>
+        <w:fldChar w:fldCharType="end"/>
+      </w:r>
+      <w:r>
+        <w:noBreakHyphen/>
+      </w:r>
+      <w:r>
+        <w:fldChar w:fldCharType="begin"/>
+      </w:r>
+      <w:r>
+        <w:instrText xml:space="preserve"> SEQ </w:instrText>
+      </w:r>
+      <w:r>
+        <w:instrText>表格</w:instrText>
+      </w:r>
+      <w:r>
+        <w:instrText xml:space="preserve"> \* ARABIC \s 1 </w:instrText>
+      </w:r>
+      <w:r>
+        <w:fldChar w:fldCharType="separate"/>
+      </w:r>
+      <w:r>
+        <w:rPr>
+          <w:noProof/>
+        </w:rPr>
+        <w:t>1</w:t>
+      </w:r>
+      <w:r>
+        <w:fldChar w:fldCharType="end"/>
+      </w:r>
+      <w:r>
+        <w:t xml:space="preserve"> </w:t>
+      </w:r>
+      <w:r>
+        <w:rPr>
+          <w:rFonts w:hint="eastAsia"/>
+        </w:rPr>
+        <w:t>更新日志</w:t>
+      </w:r>
     </w:p>
     <w:tbl>
       <w:tblPr>
@@ -1995,6 +2334,9 @@
         <w:gridCol w:w="6073"/>
       </w:tblGrid>
       <w:tr>
+        <w:trPr>
+          <w:cantSplit/>
+        </w:trPr>
         <w:tc>
           <w:tcPr>
             <w:tcW w:w="0" w:type="auto"/>
@@ -2045,6 +2387,9 @@
         </w:tc>
       </w:tr>
       <w:tr>
+        <w:trPr>
+          <w:cantSplit/>
+        </w:trPr>
         <w:tc>
           <w:tcPr>
             <w:tcW w:w="0" w:type="auto"/>
@@ -2054,7 +2399,13 @@
               <w:pStyle w:val="a0"/>
             </w:pPr>
             <w:r>
-              <w:t>V1.0.0</w:t>
+              <w:rPr>
+                <w:rFonts w:hint="eastAsia"/>
+              </w:rPr>
+              <w:t>V</w:t>
+            </w:r>
+            <w:r>
+              <w:t>1.0.1</w:t>
             </w:r>
           </w:p>
         </w:tc>
@@ -2089,7 +2440,96 @@
               <w:rPr>
                 <w:rFonts w:hint="eastAsia"/>
               </w:rPr>
+              <w:t>修复Bug:</w:t>
+            </w:r>
+          </w:p>
+          <w:p>
+            <w:pPr>
+              <w:pStyle w:val="a0"/>
+              <w:numPr>
+                <w:ilvl w:val="0"/>
+                <w:numId w:val="36"/>
+              </w:numPr>
+            </w:pPr>
+            <w:r>
+              <w:rPr>
+                <w:rFonts w:hint="eastAsia"/>
+              </w:rPr>
+              <w:t>调整标题、参考文献、致谢标题为居中格式；</w:t>
+            </w:r>
+          </w:p>
+          <w:p>
+            <w:pPr>
+              <w:pStyle w:val="a0"/>
+              <w:numPr>
+                <w:ilvl w:val="0"/>
+                <w:numId w:val="36"/>
+              </w:numPr>
+            </w:pPr>
+            <w:r>
+              <w:rPr>
+                <w:rFonts w:hint="eastAsia"/>
+              </w:rPr>
+              <w:t>调整正文文本为两端对齐；</w:t>
+            </w:r>
+          </w:p>
+        </w:tc>
+      </w:tr>
+      <w:tr>
+        <w:trPr>
+          <w:cantSplit/>
+        </w:trPr>
+        <w:tc>
+          <w:tcPr>
+            <w:tcW w:w="0" w:type="auto"/>
+          </w:tcPr>
+          <w:p>
+            <w:pPr>
+              <w:pStyle w:val="a0"/>
+            </w:pPr>
+            <w:r>
+              <w:t>V1.0.0</w:t>
+            </w:r>
+          </w:p>
+        </w:tc>
+        <w:tc>
+          <w:tcPr>
+            <w:tcW w:w="0" w:type="auto"/>
+          </w:tcPr>
+          <w:p>
+            <w:pPr>
+              <w:pStyle w:val="a0"/>
+            </w:pPr>
+            <w:r>
+              <w:rPr>
+                <w:rFonts w:hint="eastAsia"/>
+              </w:rPr>
+              <w:t>2</w:t>
+            </w:r>
+            <w:r>
+              <w:t>020.04</w:t>
+            </w:r>
+          </w:p>
+        </w:tc>
+        <w:tc>
+          <w:tcPr>
+            <w:tcW w:w="0" w:type="auto"/>
+          </w:tcPr>
+          <w:p>
+            <w:pPr>
+              <w:pStyle w:val="a0"/>
+            </w:pPr>
+            <w:r>
+              <w:rPr>
+                <w:rFonts w:hint="eastAsia"/>
+              </w:rPr>
               <w:t>实现了最小化可行产品（MVP）功能</w:t>
+            </w:r>
+            <w:r>
+              <w:rPr>
+                <w:rFonts w:hint="eastAsia"/>
+              </w:rPr>
+              <w:t>:</w:t>
             </w:r>
           </w:p>
           <w:p>
@@ -2134,7 +2574,13 @@
               <w:rPr>
                 <w:rFonts w:hint="eastAsia"/>
               </w:rPr>
-              <w:t>修改了目录、图表的目录样式，取消了缩进。</w:t>
+              <w:t>修改了目录、图表的目录样式，取消了缩进</w:t>
+            </w:r>
+            <w:r>
+              <w:rPr>
+                <w:rFonts w:hint="eastAsia"/>
+              </w:rPr>
+              <w:t>；</w:t>
             </w:r>
           </w:p>
           <w:p>
@@ -2149,7 +2595,7 @@
               <w:rPr>
                 <w:rFonts w:hint="eastAsia"/>
               </w:rPr>
-              <w:t>增加了页脚并修改了默认样式字体字号</w:t>
+              <w:t>修改了图表的题注样式；</w:t>
             </w:r>
           </w:p>
           <w:p>
@@ -2161,7 +2607,34 @@
               </w:numPr>
             </w:pPr>
             <w:r>
+              <w:rPr>
+                <w:rFonts w:hint="eastAsia"/>
+              </w:rPr>
+              <w:t>增加了页脚并修改了默认样式字体字号</w:t>
+            </w:r>
+            <w:r>
+              <w:rPr>
+                <w:rFonts w:hint="eastAsia"/>
+              </w:rPr>
+              <w:t>；</w:t>
+            </w:r>
+          </w:p>
+          <w:p>
+            <w:pPr>
+              <w:pStyle w:val="a0"/>
+              <w:numPr>
+                <w:ilvl w:val="0"/>
+                <w:numId w:val="5"/>
+              </w:numPr>
+            </w:pPr>
+            <w:r>
               <w:t>修改了脚注的默认样式</w:t>
+            </w:r>
+            <w:r>
+              <w:rPr>
+                <w:rFonts w:hint="eastAsia"/>
+              </w:rPr>
+              <w:t>；</w:t>
             </w:r>
           </w:p>
         </w:tc>
@@ -2171,15 +2644,14 @@
       <w:pPr>
         <w:pStyle w:val="1"/>
       </w:pPr>
-      <w:bookmarkStart w:id="14" w:name="_Toc37863685"/>
-      <w:r>
-        <w:rPr>
-          <w:rFonts w:hint="eastAsia"/>
-        </w:rPr>
-        <w:lastRenderedPageBreak/>
+      <w:bookmarkStart w:id="17" w:name="_Toc38034867"/>
+      <w:r>
+        <w:rPr>
+          <w:rFonts w:hint="eastAsia"/>
+        </w:rPr>
         <w:t>使用问题</w:t>
       </w:r>
-      <w:bookmarkEnd w:id="14"/>
+      <w:bookmarkEnd w:id="17"/>
     </w:p>
     <w:p>
       <w:pPr>
@@ -2218,14 +2690,14 @@
           <w:szCs w:val="24"/>
         </w:rPr>
       </w:pPr>
-      <w:bookmarkStart w:id="15" w:name="_Toc37863686"/>
+      <w:bookmarkStart w:id="18" w:name="_Toc38034868"/>
       <w:r>
         <w:rPr>
           <w:rFonts w:hint="eastAsia"/>
         </w:rPr>
         <w:t>参考文献</w:t>
       </w:r>
-      <w:bookmarkEnd w:id="15"/>
+      <w:bookmarkEnd w:id="18"/>
     </w:p>
     <w:p>
       <w:pPr>
@@ -2279,14 +2751,14 @@
       <w:r>
         <w:fldChar w:fldCharType="end"/>
       </w:r>
-      <w:bookmarkStart w:id="16" w:name="_Toc37863687"/>
+      <w:bookmarkStart w:id="19" w:name="_Toc38034869"/>
       <w:r>
         <w:rPr>
           <w:rFonts w:hint="eastAsia"/>
         </w:rPr>
         <w:t>致谢</w:t>
       </w:r>
-      <w:bookmarkEnd w:id="16"/>
+      <w:bookmarkEnd w:id="19"/>
     </w:p>
     <w:p>
       <w:pPr>
@@ -2296,21 +2768,8 @@
         <w:rPr>
           <w:rFonts w:hint="eastAsia"/>
         </w:rPr>
-        <w:t>感谢南京大学，</w:t>
-      </w:r>
-      <w:proofErr w:type="gramStart"/>
-      <w:r>
-        <w:rPr>
-          <w:rFonts w:hint="eastAsia"/>
-        </w:rPr>
-        <w:t>感谢南哪课表</w:t>
-      </w:r>
-      <w:proofErr w:type="gramEnd"/>
-      <w:r>
-        <w:rPr>
-          <w:rFonts w:hint="eastAsia"/>
-        </w:rPr>
-        <w:t>的支持者们，以及感谢</w:t>
+        <w:lastRenderedPageBreak/>
+        <w:t>感谢南京大学，感谢南哪课表的支持者们，以及感谢</w:t>
       </w:r>
       <w:r>
         <w:t>1</w:t>
@@ -2818,9 +3277,9 @@
     </w:lvl>
   </w:abstractNum>
   <w:abstractNum w:abstractNumId="2" w15:restartNumberingAfterBreak="0">
-    <w:nsid w:val="4E641BE3"/>
+    <w:nsid w:val="4DDE1507"/>
     <w:multiLevelType w:val="hybridMultilevel"/>
-    <w:tmpl w:val="0870F510"/>
+    <w:tmpl w:val="F53EDE72"/>
     <w:lvl w:ilvl="0" w:tplc="04090009">
       <w:start w:val="1"/>
       <w:numFmt w:val="bullet"/>
@@ -2931,6 +3390,119 @@
     </w:lvl>
   </w:abstractNum>
   <w:abstractNum w:abstractNumId="3" w15:restartNumberingAfterBreak="0">
+    <w:nsid w:val="4E641BE3"/>
+    <w:multiLevelType w:val="hybridMultilevel"/>
+    <w:tmpl w:val="0870F510"/>
+    <w:lvl w:ilvl="0" w:tplc="04090009">
+      <w:start w:val="1"/>
+      <w:numFmt w:val="bullet"/>
+      <w:lvlText w:val=""/>
+      <w:lvlJc w:val="left"/>
+      <w:pPr>
+        <w:ind w:left="420" w:hanging="420"/>
+      </w:pPr>
+      <w:rPr>
+        <w:rFonts w:ascii="Wingdings" w:hAnsi="Wingdings" w:hint="default"/>
+      </w:rPr>
+    </w:lvl>
+    <w:lvl w:ilvl="1" w:tplc="04090003" w:tentative="1">
+      <w:start w:val="1"/>
+      <w:numFmt w:val="bullet"/>
+      <w:lvlText w:val=""/>
+      <w:lvlJc w:val="left"/>
+      <w:pPr>
+        <w:ind w:left="840" w:hanging="420"/>
+      </w:pPr>
+      <w:rPr>
+        <w:rFonts w:ascii="Wingdings" w:hAnsi="Wingdings" w:hint="default"/>
+      </w:rPr>
+    </w:lvl>
+    <w:lvl w:ilvl="2" w:tplc="04090005" w:tentative="1">
+      <w:start w:val="1"/>
+      <w:numFmt w:val="bullet"/>
+      <w:lvlText w:val=""/>
+      <w:lvlJc w:val="left"/>
+      <w:pPr>
+        <w:ind w:left="1260" w:hanging="420"/>
+      </w:pPr>
+      <w:rPr>
+        <w:rFonts w:ascii="Wingdings" w:hAnsi="Wingdings" w:hint="default"/>
+      </w:rPr>
+    </w:lvl>
+    <w:lvl w:ilvl="3" w:tplc="04090001" w:tentative="1">
+      <w:start w:val="1"/>
+      <w:numFmt w:val="bullet"/>
+      <w:lvlText w:val=""/>
+      <w:lvlJc w:val="left"/>
+      <w:pPr>
+        <w:ind w:left="1680" w:hanging="420"/>
+      </w:pPr>
+      <w:rPr>
+        <w:rFonts w:ascii="Wingdings" w:hAnsi="Wingdings" w:hint="default"/>
+      </w:rPr>
+    </w:lvl>
+    <w:lvl w:ilvl="4" w:tplc="04090003" w:tentative="1">
+      <w:start w:val="1"/>
+      <w:numFmt w:val="bullet"/>
+      <w:lvlText w:val=""/>
+      <w:lvlJc w:val="left"/>
+      <w:pPr>
+        <w:ind w:left="2100" w:hanging="420"/>
+      </w:pPr>
+      <w:rPr>
+        <w:rFonts w:ascii="Wingdings" w:hAnsi="Wingdings" w:hint="default"/>
+      </w:rPr>
+    </w:lvl>
+    <w:lvl w:ilvl="5" w:tplc="04090005" w:tentative="1">
+      <w:start w:val="1"/>
+      <w:numFmt w:val="bullet"/>
+      <w:lvlText w:val=""/>
+      <w:lvlJc w:val="left"/>
+      <w:pPr>
+        <w:ind w:left="2520" w:hanging="420"/>
+      </w:pPr>
+      <w:rPr>
+        <w:rFonts w:ascii="Wingdings" w:hAnsi="Wingdings" w:hint="default"/>
+      </w:rPr>
+    </w:lvl>
+    <w:lvl w:ilvl="6" w:tplc="04090001" w:tentative="1">
+      <w:start w:val="1"/>
+      <w:numFmt w:val="bullet"/>
+      <w:lvlText w:val=""/>
+      <w:lvlJc w:val="left"/>
+      <w:pPr>
+        <w:ind w:left="2940" w:hanging="420"/>
+      </w:pPr>
+      <w:rPr>
+        <w:rFonts w:ascii="Wingdings" w:hAnsi="Wingdings" w:hint="default"/>
+      </w:rPr>
+    </w:lvl>
+    <w:lvl w:ilvl="7" w:tplc="04090003" w:tentative="1">
+      <w:start w:val="1"/>
+      <w:numFmt w:val="bullet"/>
+      <w:lvlText w:val=""/>
+      <w:lvlJc w:val="left"/>
+      <w:pPr>
+        <w:ind w:left="3360" w:hanging="420"/>
+      </w:pPr>
+      <w:rPr>
+        <w:rFonts w:ascii="Wingdings" w:hAnsi="Wingdings" w:hint="default"/>
+      </w:rPr>
+    </w:lvl>
+    <w:lvl w:ilvl="8" w:tplc="04090005" w:tentative="1">
+      <w:start w:val="1"/>
+      <w:numFmt w:val="bullet"/>
+      <w:lvlText w:val=""/>
+      <w:lvlJc w:val="left"/>
+      <w:pPr>
+        <w:ind w:left="3780" w:hanging="420"/>
+      </w:pPr>
+      <w:rPr>
+        <w:rFonts w:ascii="Wingdings" w:hAnsi="Wingdings" w:hint="default"/>
+      </w:rPr>
+    </w:lvl>
+  </w:abstractNum>
+  <w:abstractNum w:abstractNumId="4" w15:restartNumberingAfterBreak="0">
     <w:nsid w:val="69AC45E4"/>
     <w:multiLevelType w:val="hybridMultilevel"/>
     <w:tmpl w:val="050A8EE4"/>
@@ -3077,13 +3649,13 @@
     </w:lvlOverride>
   </w:num>
   <w:num w:numId="3">
-    <w:abstractNumId w:val="3"/>
+    <w:abstractNumId w:val="4"/>
   </w:num>
   <w:num w:numId="4">
     <w:abstractNumId w:val="0"/>
   </w:num>
   <w:num w:numId="5">
-    <w:abstractNumId w:val="2"/>
+    <w:abstractNumId w:val="3"/>
   </w:num>
   <w:num w:numId="6">
     <w:abstractNumId w:val="1"/>
@@ -3174,6 +3746,9 @@
   </w:num>
   <w:num w:numId="35">
     <w:abstractNumId w:val="1"/>
+  </w:num>
+  <w:num w:numId="36">
+    <w:abstractNumId w:val="2"/>
   </w:num>
 </w:numbering>
 </file>
@@ -3705,7 +4280,7 @@
         <w:numId w:val="35"/>
       </w:numPr>
       <w:spacing w:before="40" w:after="0"/>
-      <w:ind w:firstLineChars="0"/>
+      <w:ind w:firstLineChars="0" w:firstLine="0"/>
       <w:outlineLvl w:val="5"/>
     </w:pPr>
     <w:rPr>
@@ -3729,7 +4304,7 @@
         <w:numId w:val="35"/>
       </w:numPr>
       <w:spacing w:before="40" w:after="0"/>
-      <w:ind w:firstLineChars="0"/>
+      <w:ind w:firstLineChars="0" w:firstLine="0"/>
       <w:outlineLvl w:val="6"/>
     </w:pPr>
     <w:rPr>
@@ -3755,7 +4330,7 @@
         <w:numId w:val="35"/>
       </w:numPr>
       <w:spacing w:before="40" w:after="0"/>
-      <w:ind w:firstLineChars="0"/>
+      <w:ind w:firstLineChars="0" w:firstLine="0"/>
       <w:outlineLvl w:val="7"/>
     </w:pPr>
     <w:rPr>
@@ -3797,7 +4372,6 @@
     <w:uiPriority w:val="1"/>
     <w:semiHidden/>
     <w:unhideWhenUsed/>
-    <w:rsid w:val="00CE4730"/>
   </w:style>
   <w:style w:type="table" w:default="1" w:styleId="a2">
     <w:name w:val="Normal Table"/>
@@ -3819,7 +4393,6 @@
     <w:uiPriority w:val="99"/>
     <w:semiHidden/>
     <w:unhideWhenUsed/>
-    <w:rsid w:val="00CE4730"/>
   </w:style>
   <w:style w:type="character" w:customStyle="1" w:styleId="10">
     <w:name w:val="标题 1 字符"/>
@@ -4736,7 +5309,7 @@
 </file>
 
 <file path=customXml/itemProps1.xml><?xml version="1.0" encoding="utf-8"?>
-<ds:datastoreItem xmlns:ds="http://schemas.openxmlformats.org/officeDocument/2006/customXml" ds:itemID="{22F5722F-CE17-4077-8318-0B13A6331818}">
+<ds:datastoreItem xmlns:ds="http://schemas.openxmlformats.org/officeDocument/2006/customXml" ds:itemID="{A19B45C6-2498-4C0E-B9B7-08AC5AF07F1D}">
   <ds:schemaRefs>
     <ds:schemaRef ds:uri="http://schemas.openxmlformats.org/officeDocument/2006/bibliography"/>
   </ds:schemaRefs>

</xml_diff>